<commit_message>
vs code and eclipse
</commit_message>
<xml_diff>
--- a/documentation/Project 2 screen shots.docx
+++ b/documentation/Project 2 screen shots.docx
@@ -70,7 +70,361 @@
       </w:r>
       <w:proofErr w:type="spellEnd"/>
       <w:r>
-        <w:t xml:space="preserve"> repository and also creating different branches.</w:t>
+        <w:t xml:space="preserve"> repository </w:t>
+      </w:r>
+      <w:proofErr w:type="gramStart"/>
+      <w:r>
+        <w:t>and also</w:t>
+      </w:r>
+      <w:proofErr w:type="gramEnd"/>
+      <w:r>
+        <w:t xml:space="preserve"> creating different branches.</w:t>
+      </w:r>
+    </w:p>
+    <w:p/>
+    <w:p>
+      <w:pPr>
+        <w:rPr>
+          <w:b/>
+          <w:bCs/>
+        </w:rPr>
+      </w:pPr>
+      <w:r>
+        <w:rPr>
+          <w:noProof/>
+        </w:rPr>
+        <w:lastRenderedPageBreak/>
+        <w:drawing>
+          <wp:inline distT="0" distB="0" distL="0" distR="0" wp14:anchorId="307ED12A" wp14:editId="4B251519">
+            <wp:extent cx="5362513" cy="5943600"/>
+            <wp:effectExtent l="0" t="0" r="0" b="0"/>
+            <wp:docPr id="2" name="Picture 2" descr="Text&#10;&#10;Description automatically generated"/>
+            <wp:cNvGraphicFramePr>
+              <a:graphicFrameLocks xmlns:a="http://schemas.openxmlformats.org/drawingml/2006/main" noChangeAspect="1"/>
+            </wp:cNvGraphicFramePr>
+            <a:graphic xmlns:a="http://schemas.openxmlformats.org/drawingml/2006/main">
+              <a:graphicData uri="http://schemas.openxmlformats.org/drawingml/2006/picture">
+                <pic:pic xmlns:pic="http://schemas.openxmlformats.org/drawingml/2006/picture">
+                  <pic:nvPicPr>
+                    <pic:cNvPr id="2" name="Picture 2" descr="Text&#10;&#10;Description automatically generated"/>
+                    <pic:cNvPicPr/>
+                  </pic:nvPicPr>
+                  <pic:blipFill rotWithShape="1">
+                    <a:blip r:embed="rId5"/>
+                    <a:srcRect r="60115"/>
+                    <a:stretch/>
+                  </pic:blipFill>
+                  <pic:spPr bwMode="auto">
+                    <a:xfrm>
+                      <a:off x="0" y="0"/>
+                      <a:ext cx="5375232" cy="5957698"/>
+                    </a:xfrm>
+                    <a:prstGeom prst="rect">
+                      <a:avLst/>
+                    </a:prstGeom>
+                    <a:ln>
+                      <a:noFill/>
+                    </a:ln>
+                    <a:extLst>
+                      <a:ext uri="{53640926-AAD7-44D8-BBD7-CCE9431645EC}">
+                        <a14:shadowObscured xmlns:a14="http://schemas.microsoft.com/office/drawing/2010/main"/>
+                      </a:ext>
+                    </a:extLst>
+                  </pic:spPr>
+                </pic:pic>
+              </a:graphicData>
+            </a:graphic>
+          </wp:inline>
+        </w:drawing>
+      </w:r>
+    </w:p>
+    <w:p>
+      <w:pPr>
+        <w:rPr>
+          <w:b/>
+          <w:bCs/>
+        </w:rPr>
+      </w:pPr>
+      <w:r>
+        <w:rPr>
+          <w:b/>
+          <w:bCs/>
+        </w:rPr>
+        <w:t>Creating branches and pushing to them.</w:t>
+      </w:r>
+    </w:p>
+    <w:p>
+      <w:pPr>
+        <w:rPr>
+          <w:b/>
+          <w:bCs/>
+        </w:rPr>
+      </w:pPr>
+      <w:r>
+        <w:rPr>
+          <w:noProof/>
+        </w:rPr>
+        <w:lastRenderedPageBreak/>
+        <w:drawing>
+          <wp:inline distT="0" distB="0" distL="0" distR="0" wp14:anchorId="5F75924F" wp14:editId="458C00DE">
+            <wp:extent cx="6010275" cy="4797507"/>
+            <wp:effectExtent l="0" t="0" r="0" b="3175"/>
+            <wp:docPr id="4" name="Picture 4" descr="A screenshot of a computer&#10;&#10;Description automatically generated with medium confidence"/>
+            <wp:cNvGraphicFramePr>
+              <a:graphicFrameLocks xmlns:a="http://schemas.openxmlformats.org/drawingml/2006/main" noChangeAspect="1"/>
+            </wp:cNvGraphicFramePr>
+            <a:graphic xmlns:a="http://schemas.openxmlformats.org/drawingml/2006/main">
+              <a:graphicData uri="http://schemas.openxmlformats.org/drawingml/2006/picture">
+                <pic:pic xmlns:pic="http://schemas.openxmlformats.org/drawingml/2006/picture">
+                  <pic:nvPicPr>
+                    <pic:cNvPr id="4" name="Picture 4" descr="A screenshot of a computer&#10;&#10;Description automatically generated with medium confidence"/>
+                    <pic:cNvPicPr/>
+                  </pic:nvPicPr>
+                  <pic:blipFill rotWithShape="1">
+                    <a:blip r:embed="rId6"/>
+                    <a:srcRect l="51518"/>
+                    <a:stretch/>
+                  </pic:blipFill>
+                  <pic:spPr bwMode="auto">
+                    <a:xfrm>
+                      <a:off x="0" y="0"/>
+                      <a:ext cx="6015454" cy="4801641"/>
+                    </a:xfrm>
+                    <a:prstGeom prst="rect">
+                      <a:avLst/>
+                    </a:prstGeom>
+                    <a:ln>
+                      <a:noFill/>
+                    </a:ln>
+                    <a:extLst>
+                      <a:ext uri="{53640926-AAD7-44D8-BBD7-CCE9431645EC}">
+                        <a14:shadowObscured xmlns:a14="http://schemas.microsoft.com/office/drawing/2010/main"/>
+                      </a:ext>
+                    </a:extLst>
+                  </pic:spPr>
+                </pic:pic>
+              </a:graphicData>
+            </a:graphic>
+          </wp:inline>
+        </w:drawing>
+      </w:r>
+    </w:p>
+    <w:p>
+      <w:pPr>
+        <w:rPr>
+          <w:b/>
+          <w:bCs/>
+        </w:rPr>
+      </w:pPr>
+      <w:r>
+        <w:rPr>
+          <w:b/>
+          <w:bCs/>
+        </w:rPr>
+        <w:t>Start of the HTML</w:t>
+      </w:r>
+    </w:p>
+    <w:p>
+      <w:pPr>
+        <w:rPr>
+          <w:b/>
+          <w:bCs/>
+        </w:rPr>
+      </w:pPr>
+      <w:r>
+        <w:rPr>
+          <w:noProof/>
+        </w:rPr>
+        <w:drawing>
+          <wp:inline distT="0" distB="0" distL="0" distR="0" wp14:anchorId="74A319ED" wp14:editId="42A99636">
+            <wp:extent cx="6403975" cy="790575"/>
+            <wp:effectExtent l="0" t="0" r="0" b="9525"/>
+            <wp:docPr id="3" name="Picture 3" descr="Graphical user interface, application&#10;&#10;Description automatically generated"/>
+            <wp:cNvGraphicFramePr>
+              <a:graphicFrameLocks xmlns:a="http://schemas.openxmlformats.org/drawingml/2006/main" noChangeAspect="1"/>
+            </wp:cNvGraphicFramePr>
+            <a:graphic xmlns:a="http://schemas.openxmlformats.org/drawingml/2006/main">
+              <a:graphicData uri="http://schemas.openxmlformats.org/drawingml/2006/picture">
+                <pic:pic xmlns:pic="http://schemas.openxmlformats.org/drawingml/2006/picture">
+                  <pic:nvPicPr>
+                    <pic:cNvPr id="3" name="Picture 3" descr="Graphical user interface, application&#10;&#10;Description automatically generated"/>
+                    <pic:cNvPicPr/>
+                  </pic:nvPicPr>
+                  <pic:blipFill rotWithShape="1">
+                    <a:blip r:embed="rId7"/>
+                    <a:srcRect t="429" r="48815" b="83243"/>
+                    <a:stretch/>
+                  </pic:blipFill>
+                  <pic:spPr bwMode="auto">
+                    <a:xfrm>
+                      <a:off x="0" y="0"/>
+                      <a:ext cx="6410655" cy="791400"/>
+                    </a:xfrm>
+                    <a:prstGeom prst="rect">
+                      <a:avLst/>
+                    </a:prstGeom>
+                    <a:ln>
+                      <a:noFill/>
+                    </a:ln>
+                    <a:extLst>
+                      <a:ext uri="{53640926-AAD7-44D8-BBD7-CCE9431645EC}">
+                        <a14:shadowObscured xmlns:a14="http://schemas.microsoft.com/office/drawing/2010/main"/>
+                      </a:ext>
+                    </a:extLst>
+                  </pic:spPr>
+                </pic:pic>
+              </a:graphicData>
+            </a:graphic>
+          </wp:inline>
+        </w:drawing>
+      </w:r>
+      <w:r>
+        <w:rPr>
+          <w:b/>
+          <w:bCs/>
+        </w:rPr>
+        <w:t>what the live server looks like.</w:t>
+      </w:r>
+    </w:p>
+    <w:p>
+      <w:pPr>
+        <w:rPr>
+          <w:b/>
+          <w:bCs/>
+        </w:rPr>
+      </w:pPr>
+    </w:p>
+    <w:p>
+      <w:pPr>
+        <w:rPr>
+          <w:b/>
+          <w:bCs/>
+        </w:rPr>
+      </w:pPr>
+      <w:r>
+        <w:rPr>
+          <w:noProof/>
+        </w:rPr>
+        <w:lastRenderedPageBreak/>
+        <w:drawing>
+          <wp:inline distT="0" distB="0" distL="0" distR="0" wp14:anchorId="6800E894" wp14:editId="1B5A965C">
+            <wp:extent cx="6115050" cy="2997179"/>
+            <wp:effectExtent l="0" t="0" r="0" b="0"/>
+            <wp:docPr id="5" name="Picture 5" descr="A screenshot of a computer&#10;&#10;Description automatically generated with medium confidence"/>
+            <wp:cNvGraphicFramePr>
+              <a:graphicFrameLocks xmlns:a="http://schemas.openxmlformats.org/drawingml/2006/main" noChangeAspect="1"/>
+            </wp:cNvGraphicFramePr>
+            <a:graphic xmlns:a="http://schemas.openxmlformats.org/drawingml/2006/main">
+              <a:graphicData uri="http://schemas.openxmlformats.org/drawingml/2006/picture">
+                <pic:pic xmlns:pic="http://schemas.openxmlformats.org/drawingml/2006/picture">
+                  <pic:nvPicPr>
+                    <pic:cNvPr id="5" name="Picture 5" descr="A screenshot of a computer&#10;&#10;Description automatically generated with medium confidence"/>
+                    <pic:cNvPicPr/>
+                  </pic:nvPicPr>
+                  <pic:blipFill rotWithShape="1">
+                    <a:blip r:embed="rId8"/>
+                    <a:srcRect l="-166" t="6871" r="49645" b="29144"/>
+                    <a:stretch/>
+                  </pic:blipFill>
+                  <pic:spPr bwMode="auto">
+                    <a:xfrm>
+                      <a:off x="0" y="0"/>
+                      <a:ext cx="6126566" cy="3002823"/>
+                    </a:xfrm>
+                    <a:prstGeom prst="rect">
+                      <a:avLst/>
+                    </a:prstGeom>
+                    <a:ln>
+                      <a:noFill/>
+                    </a:ln>
+                    <a:extLst>
+                      <a:ext uri="{53640926-AAD7-44D8-BBD7-CCE9431645EC}">
+                        <a14:shadowObscured xmlns:a14="http://schemas.microsoft.com/office/drawing/2010/main"/>
+                      </a:ext>
+                    </a:extLst>
+                  </pic:spPr>
+                </pic:pic>
+              </a:graphicData>
+            </a:graphic>
+          </wp:inline>
+        </w:drawing>
+      </w:r>
+      <w:r>
+        <w:rPr>
+          <w:b/>
+          <w:bCs/>
+        </w:rPr>
+        <w:t>Kanban board-project 2</w:t>
+      </w:r>
+    </w:p>
+    <w:p>
+      <w:pPr>
+        <w:rPr>
+          <w:b/>
+          <w:bCs/>
+        </w:rPr>
+      </w:pPr>
+    </w:p>
+    <w:p>
+      <w:pPr>
+        <w:rPr>
+          <w:b/>
+          <w:bCs/>
+        </w:rPr>
+      </w:pPr>
+      <w:r>
+        <w:rPr>
+          <w:noProof/>
+        </w:rPr>
+        <w:drawing>
+          <wp:inline distT="0" distB="0" distL="0" distR="0" wp14:anchorId="543B96AB" wp14:editId="1313DDAE">
+            <wp:extent cx="6044712" cy="2095500"/>
+            <wp:effectExtent l="0" t="0" r="0" b="0"/>
+            <wp:docPr id="6" name="Picture 6" descr="Graphical user interface, application&#10;&#10;Description automatically generated"/>
+            <wp:cNvGraphicFramePr>
+              <a:graphicFrameLocks xmlns:a="http://schemas.openxmlformats.org/drawingml/2006/main" noChangeAspect="1"/>
+            </wp:cNvGraphicFramePr>
+            <a:graphic xmlns:a="http://schemas.openxmlformats.org/drawingml/2006/main">
+              <a:graphicData uri="http://schemas.openxmlformats.org/drawingml/2006/picture">
+                <pic:pic xmlns:pic="http://schemas.openxmlformats.org/drawingml/2006/picture">
+                  <pic:nvPicPr>
+                    <pic:cNvPr id="6" name="Picture 6" descr="Graphical user interface, application&#10;&#10;Description automatically generated"/>
+                    <pic:cNvPicPr/>
+                  </pic:nvPicPr>
+                  <pic:blipFill rotWithShape="1">
+                    <a:blip r:embed="rId9"/>
+                    <a:srcRect t="-859" r="50144" b="56198"/>
+                    <a:stretch/>
+                  </pic:blipFill>
+                  <pic:spPr bwMode="auto">
+                    <a:xfrm>
+                      <a:off x="0" y="0"/>
+                      <a:ext cx="6049674" cy="2097220"/>
+                    </a:xfrm>
+                    <a:prstGeom prst="rect">
+                      <a:avLst/>
+                    </a:prstGeom>
+                    <a:ln>
+                      <a:noFill/>
+                    </a:ln>
+                    <a:extLst>
+                      <a:ext uri="{53640926-AAD7-44D8-BBD7-CCE9431645EC}">
+                        <a14:shadowObscured xmlns:a14="http://schemas.microsoft.com/office/drawing/2010/main"/>
+                      </a:ext>
+                    </a:extLst>
+                  </pic:spPr>
+                </pic:pic>
+              </a:graphicData>
+            </a:graphic>
+          </wp:inline>
+        </w:drawing>
+      </w:r>
+      <w:r>
+        <w:rPr>
+          <w:b/>
+          <w:bCs/>
+        </w:rPr>
+        <w:t>Updated live server (includes bootstrap)</w:t>
       </w:r>
     </w:p>
     <w:sectPr>

</xml_diff>

<commit_message>
create, read and delete working code
</commit_message>
<xml_diff>
--- a/documentation/Project 2 screen shots.docx
+++ b/documentation/Project 2 screen shots.docx
@@ -426,6 +426,153 @@
         </w:rPr>
         <w:t>Updated live server (includes bootstrap)</w:t>
       </w:r>
+    </w:p>
+    <w:p>
+      <w:pPr>
+        <w:rPr>
+          <w:b/>
+          <w:bCs/>
+        </w:rPr>
+      </w:pPr>
+    </w:p>
+    <w:p>
+      <w:pPr>
+        <w:rPr>
+          <w:b/>
+          <w:bCs/>
+        </w:rPr>
+      </w:pPr>
+      <w:r>
+        <w:rPr>
+          <w:noProof/>
+        </w:rPr>
+        <w:lastRenderedPageBreak/>
+        <w:drawing>
+          <wp:inline distT="0" distB="0" distL="0" distR="0" wp14:anchorId="52C74354" wp14:editId="3DF41413">
+            <wp:extent cx="5534025" cy="4463253"/>
+            <wp:effectExtent l="0" t="0" r="0" b="0"/>
+            <wp:docPr id="7" name="Picture 7" descr="Graphical user interface, text&#10;&#10;Description automatically generated"/>
+            <wp:cNvGraphicFramePr>
+              <a:graphicFrameLocks xmlns:a="http://schemas.openxmlformats.org/drawingml/2006/main" noChangeAspect="1"/>
+            </wp:cNvGraphicFramePr>
+            <a:graphic xmlns:a="http://schemas.openxmlformats.org/drawingml/2006/main">
+              <a:graphicData uri="http://schemas.openxmlformats.org/drawingml/2006/picture">
+                <pic:pic xmlns:pic="http://schemas.openxmlformats.org/drawingml/2006/picture">
+                  <pic:nvPicPr>
+                    <pic:cNvPr id="7" name="Picture 7" descr="Graphical user interface, text&#10;&#10;Description automatically generated"/>
+                    <pic:cNvPicPr/>
+                  </pic:nvPicPr>
+                  <pic:blipFill rotWithShape="1">
+                    <a:blip r:embed="rId10"/>
+                    <a:srcRect l="52016"/>
+                    <a:stretch/>
+                  </pic:blipFill>
+                  <pic:spPr bwMode="auto">
+                    <a:xfrm>
+                      <a:off x="0" y="0"/>
+                      <a:ext cx="5536589" cy="4465321"/>
+                    </a:xfrm>
+                    <a:prstGeom prst="rect">
+                      <a:avLst/>
+                    </a:prstGeom>
+                    <a:ln>
+                      <a:noFill/>
+                    </a:ln>
+                    <a:extLst>
+                      <a:ext uri="{53640926-AAD7-44D8-BBD7-CCE9431645EC}">
+                        <a14:shadowObscured xmlns:a14="http://schemas.microsoft.com/office/drawing/2010/main"/>
+                      </a:ext>
+                    </a:extLst>
+                  </pic:spPr>
+                </pic:pic>
+              </a:graphicData>
+            </a:graphic>
+          </wp:inline>
+        </w:drawing>
+      </w:r>
+      <w:r>
+        <w:rPr>
+          <w:b/>
+          <w:bCs/>
+        </w:rPr>
+        <w:t xml:space="preserve"> more updates to HTML, CSS </w:t>
+      </w:r>
+    </w:p>
+    <w:p>
+      <w:pPr>
+        <w:rPr>
+          <w:b/>
+          <w:bCs/>
+        </w:rPr>
+      </w:pPr>
+    </w:p>
+    <w:p>
+      <w:pPr>
+        <w:rPr>
+          <w:b/>
+          <w:bCs/>
+        </w:rPr>
+      </w:pPr>
+      <w:r>
+        <w:rPr>
+          <w:b/>
+          <w:bCs/>
+        </w:rPr>
+        <w:t>Write get all</w:t>
+      </w:r>
+    </w:p>
+    <w:p>
+      <w:pPr>
+        <w:rPr>
+          <w:b/>
+          <w:bCs/>
+        </w:rPr>
+      </w:pPr>
+      <w:r>
+        <w:rPr>
+          <w:b/>
+          <w:bCs/>
+        </w:rPr>
+        <w:t>Post</w:t>
+      </w:r>
+    </w:p>
+    <w:p>
+      <w:pPr>
+        <w:rPr>
+          <w:b/>
+          <w:bCs/>
+        </w:rPr>
+      </w:pPr>
+      <w:r>
+        <w:rPr>
+          <w:b/>
+          <w:bCs/>
+        </w:rPr>
+        <w:t>Update</w:t>
+      </w:r>
+    </w:p>
+    <w:p>
+      <w:pPr>
+        <w:rPr>
+          <w:b/>
+          <w:bCs/>
+        </w:rPr>
+      </w:pPr>
+      <w:r>
+        <w:rPr>
+          <w:b/>
+          <w:bCs/>
+        </w:rPr>
+        <w:t>And delete</w:t>
+      </w:r>
+    </w:p>
+    <w:p>
+      <w:pPr>
+        <w:rPr>
+          <w:b/>
+          <w:bCs/>
+        </w:rPr>
+      </w:pPr>
     </w:p>
     <w:sectPr>
       <w:pgSz w:w="11906" w:h="16838"/>

</xml_diff>

<commit_message>
all tests complete, app working
</commit_message>
<xml_diff>
--- a/documentation/Project 2 screen shots.docx
+++ b/documentation/Project 2 screen shots.docx
@@ -62,23 +62,7 @@
     </w:p>
     <w:p>
       <w:r>
-        <w:t xml:space="preserve">Linking git with </w:t>
-      </w:r>
-      <w:proofErr w:type="spellStart"/>
-      <w:r>
-        <w:t>github</w:t>
-      </w:r>
-      <w:proofErr w:type="spellEnd"/>
-      <w:r>
-        <w:t xml:space="preserve"> repository </w:t>
-      </w:r>
-      <w:proofErr w:type="gramStart"/>
-      <w:r>
-        <w:t>and also</w:t>
-      </w:r>
-      <w:proofErr w:type="gramEnd"/>
-      <w:r>
-        <w:t xml:space="preserve"> creating different branches.</w:t>
+        <w:t>Linking git with github repository and also creating different branches.</w:t>
       </w:r>
     </w:p>
     <w:p/>
@@ -505,66 +489,435 @@
           <w:bCs/>
         </w:rPr>
       </w:pPr>
-    </w:p>
-    <w:p>
-      <w:pPr>
-        <w:rPr>
-          <w:b/>
-          <w:bCs/>
-        </w:rPr>
-      </w:pPr>
-      <w:r>
-        <w:rPr>
-          <w:b/>
-          <w:bCs/>
-        </w:rPr>
-        <w:t>Write get all</w:t>
-      </w:r>
-    </w:p>
-    <w:p>
-      <w:pPr>
-        <w:rPr>
-          <w:b/>
-          <w:bCs/>
-        </w:rPr>
-      </w:pPr>
-      <w:r>
-        <w:rPr>
-          <w:b/>
-          <w:bCs/>
-        </w:rPr>
-        <w:t>Post</w:t>
-      </w:r>
-    </w:p>
-    <w:p>
-      <w:pPr>
-        <w:rPr>
-          <w:b/>
-          <w:bCs/>
-        </w:rPr>
-      </w:pPr>
-      <w:r>
-        <w:rPr>
-          <w:b/>
-          <w:bCs/>
-        </w:rPr>
-        <w:t>Update</w:t>
-      </w:r>
-    </w:p>
-    <w:p>
-      <w:pPr>
-        <w:rPr>
-          <w:b/>
-          <w:bCs/>
-        </w:rPr>
-      </w:pPr>
-      <w:r>
-        <w:rPr>
-          <w:b/>
-          <w:bCs/>
-        </w:rPr>
-        <w:t>And delete</w:t>
-      </w:r>
+      <w:r>
+        <w:rPr>
+          <w:noProof/>
+        </w:rPr>
+        <w:lastRenderedPageBreak/>
+        <w:drawing>
+          <wp:inline distT="0" distB="0" distL="0" distR="0" wp14:anchorId="199BC6BD" wp14:editId="1968E2D0">
+            <wp:extent cx="5731510" cy="4271645"/>
+            <wp:effectExtent l="0" t="0" r="2540" b="0"/>
+            <wp:docPr id="8" name="Picture 8" descr="Graphical user interface, text, application&#10;&#10;Description automatically generated"/>
+            <wp:cNvGraphicFramePr>
+              <a:graphicFrameLocks xmlns:a="http://schemas.openxmlformats.org/drawingml/2006/main" noChangeAspect="1"/>
+            </wp:cNvGraphicFramePr>
+            <a:graphic xmlns:a="http://schemas.openxmlformats.org/drawingml/2006/main">
+              <a:graphicData uri="http://schemas.openxmlformats.org/drawingml/2006/picture">
+                <pic:pic xmlns:pic="http://schemas.openxmlformats.org/drawingml/2006/picture">
+                  <pic:nvPicPr>
+                    <pic:cNvPr id="8" name="Picture 8" descr="Graphical user interface, text, application&#10;&#10;Description automatically generated"/>
+                    <pic:cNvPicPr/>
+                  </pic:nvPicPr>
+                  <pic:blipFill>
+                    <a:blip r:embed="rId11"/>
+                    <a:stretch>
+                      <a:fillRect/>
+                    </a:stretch>
+                  </pic:blipFill>
+                  <pic:spPr>
+                    <a:xfrm>
+                      <a:off x="0" y="0"/>
+                      <a:ext cx="5731510" cy="4271645"/>
+                    </a:xfrm>
+                    <a:prstGeom prst="rect">
+                      <a:avLst/>
+                    </a:prstGeom>
+                  </pic:spPr>
+                </pic:pic>
+              </a:graphicData>
+            </a:graphic>
+          </wp:inline>
+        </w:drawing>
+      </w:r>
+    </w:p>
+    <w:p>
+      <w:pPr>
+        <w:rPr>
+          <w:b/>
+          <w:bCs/>
+        </w:rPr>
+      </w:pPr>
+      <w:r>
+        <w:rPr>
+          <w:b/>
+          <w:bCs/>
+        </w:rPr>
+        <w:t>Working Database on MySQL</w:t>
+      </w:r>
+    </w:p>
+    <w:p>
+      <w:pPr>
+        <w:rPr>
+          <w:b/>
+          <w:bCs/>
+        </w:rPr>
+      </w:pPr>
+      <w:r>
+        <w:rPr>
+          <w:noProof/>
+        </w:rPr>
+        <w:drawing>
+          <wp:inline distT="0" distB="0" distL="0" distR="0" wp14:anchorId="2CE2FB44" wp14:editId="08BF369F">
+            <wp:extent cx="5731510" cy="3020695"/>
+            <wp:effectExtent l="0" t="0" r="2540" b="8255"/>
+            <wp:docPr id="10" name="Picture 10" descr="A screenshot of a computer&#10;&#10;Description automatically generated with medium confidence"/>
+            <wp:cNvGraphicFramePr>
+              <a:graphicFrameLocks xmlns:a="http://schemas.openxmlformats.org/drawingml/2006/main" noChangeAspect="1"/>
+            </wp:cNvGraphicFramePr>
+            <a:graphic xmlns:a="http://schemas.openxmlformats.org/drawingml/2006/main">
+              <a:graphicData uri="http://schemas.openxmlformats.org/drawingml/2006/picture">
+                <pic:pic xmlns:pic="http://schemas.openxmlformats.org/drawingml/2006/picture">
+                  <pic:nvPicPr>
+                    <pic:cNvPr id="10" name="Picture 10" descr="A screenshot of a computer&#10;&#10;Description automatically generated with medium confidence"/>
+                    <pic:cNvPicPr/>
+                  </pic:nvPicPr>
+                  <pic:blipFill>
+                    <a:blip r:embed="rId12"/>
+                    <a:stretch>
+                      <a:fillRect/>
+                    </a:stretch>
+                  </pic:blipFill>
+                  <pic:spPr>
+                    <a:xfrm>
+                      <a:off x="0" y="0"/>
+                      <a:ext cx="5731510" cy="3020695"/>
+                    </a:xfrm>
+                    <a:prstGeom prst="rect">
+                      <a:avLst/>
+                    </a:prstGeom>
+                  </pic:spPr>
+                </pic:pic>
+              </a:graphicData>
+            </a:graphic>
+          </wp:inline>
+        </w:drawing>
+      </w:r>
+      <w:r>
+        <w:rPr>
+          <w:b/>
+          <w:bCs/>
+        </w:rPr>
+        <w:t xml:space="preserve"> testing completed code first time.</w:t>
+      </w:r>
+    </w:p>
+    <w:p>
+      <w:pPr>
+        <w:rPr>
+          <w:b/>
+          <w:bCs/>
+        </w:rPr>
+      </w:pPr>
+    </w:p>
+    <w:p>
+      <w:pPr>
+        <w:rPr>
+          <w:b/>
+          <w:bCs/>
+        </w:rPr>
+      </w:pPr>
+      <w:r>
+        <w:rPr>
+          <w:noProof/>
+        </w:rPr>
+        <w:lastRenderedPageBreak/>
+        <w:drawing>
+          <wp:inline distT="0" distB="0" distL="0" distR="0" wp14:anchorId="26B78995" wp14:editId="24A94DE0">
+            <wp:extent cx="5731510" cy="3020695"/>
+            <wp:effectExtent l="0" t="0" r="2540" b="8255"/>
+            <wp:docPr id="11" name="Picture 11" descr="Graphical user interface, text&#10;&#10;Description automatically generated"/>
+            <wp:cNvGraphicFramePr>
+              <a:graphicFrameLocks xmlns:a="http://schemas.openxmlformats.org/drawingml/2006/main" noChangeAspect="1"/>
+            </wp:cNvGraphicFramePr>
+            <a:graphic xmlns:a="http://schemas.openxmlformats.org/drawingml/2006/main">
+              <a:graphicData uri="http://schemas.openxmlformats.org/drawingml/2006/picture">
+                <pic:pic xmlns:pic="http://schemas.openxmlformats.org/drawingml/2006/picture">
+                  <pic:nvPicPr>
+                    <pic:cNvPr id="11" name="Picture 11" descr="Graphical user interface, text&#10;&#10;Description automatically generated"/>
+                    <pic:cNvPicPr/>
+                  </pic:nvPicPr>
+                  <pic:blipFill>
+                    <a:blip r:embed="rId13"/>
+                    <a:stretch>
+                      <a:fillRect/>
+                    </a:stretch>
+                  </pic:blipFill>
+                  <pic:spPr>
+                    <a:xfrm>
+                      <a:off x="0" y="0"/>
+                      <a:ext cx="5731510" cy="3020695"/>
+                    </a:xfrm>
+                    <a:prstGeom prst="rect">
+                      <a:avLst/>
+                    </a:prstGeom>
+                  </pic:spPr>
+                </pic:pic>
+              </a:graphicData>
+            </a:graphic>
+          </wp:inline>
+        </w:drawing>
+      </w:r>
+      <w:r>
+        <w:rPr>
+          <w:b/>
+          <w:bCs/>
+        </w:rPr>
+        <w:t xml:space="preserve"> Working API</w:t>
+      </w:r>
+    </w:p>
+    <w:p>
+      <w:pPr>
+        <w:rPr>
+          <w:b/>
+          <w:bCs/>
+        </w:rPr>
+      </w:pPr>
+    </w:p>
+    <w:p>
+      <w:pPr>
+        <w:rPr>
+          <w:b/>
+          <w:bCs/>
+        </w:rPr>
+      </w:pPr>
+      <w:r>
+        <w:rPr>
+          <w:noProof/>
+        </w:rPr>
+        <w:drawing>
+          <wp:inline distT="0" distB="0" distL="0" distR="0" wp14:anchorId="035798A4" wp14:editId="43D53092">
+            <wp:extent cx="5731510" cy="3020695"/>
+            <wp:effectExtent l="0" t="0" r="2540" b="8255"/>
+            <wp:docPr id="12" name="Picture 12" descr="Text&#10;&#10;Description automatically generated"/>
+            <wp:cNvGraphicFramePr>
+              <a:graphicFrameLocks xmlns:a="http://schemas.openxmlformats.org/drawingml/2006/main" noChangeAspect="1"/>
+            </wp:cNvGraphicFramePr>
+            <a:graphic xmlns:a="http://schemas.openxmlformats.org/drawingml/2006/main">
+              <a:graphicData uri="http://schemas.openxmlformats.org/drawingml/2006/picture">
+                <pic:pic xmlns:pic="http://schemas.openxmlformats.org/drawingml/2006/picture">
+                  <pic:nvPicPr>
+                    <pic:cNvPr id="12" name="Picture 12" descr="Text&#10;&#10;Description automatically generated"/>
+                    <pic:cNvPicPr/>
+                  </pic:nvPicPr>
+                  <pic:blipFill>
+                    <a:blip r:embed="rId14"/>
+                    <a:stretch>
+                      <a:fillRect/>
+                    </a:stretch>
+                  </pic:blipFill>
+                  <pic:spPr>
+                    <a:xfrm>
+                      <a:off x="0" y="0"/>
+                      <a:ext cx="5731510" cy="3020695"/>
+                    </a:xfrm>
+                    <a:prstGeom prst="rect">
+                      <a:avLst/>
+                    </a:prstGeom>
+                  </pic:spPr>
+                </pic:pic>
+              </a:graphicData>
+            </a:graphic>
+          </wp:inline>
+        </w:drawing>
+      </w:r>
+      <w:r>
+        <w:rPr>
+          <w:b/>
+          <w:bCs/>
+        </w:rPr>
+        <w:t>HTML for website.</w:t>
+      </w:r>
+    </w:p>
+    <w:p>
+      <w:pPr>
+        <w:rPr>
+          <w:b/>
+          <w:bCs/>
+        </w:rPr>
+      </w:pPr>
+    </w:p>
+    <w:p>
+      <w:pPr>
+        <w:rPr>
+          <w:b/>
+          <w:bCs/>
+        </w:rPr>
+      </w:pPr>
+      <w:r>
+        <w:rPr>
+          <w:noProof/>
+        </w:rPr>
+        <w:lastRenderedPageBreak/>
+        <w:drawing>
+          <wp:inline distT="0" distB="0" distL="0" distR="0" wp14:anchorId="41ADF8FC" wp14:editId="07042032">
+            <wp:extent cx="5731510" cy="3020695"/>
+            <wp:effectExtent l="0" t="0" r="2540" b="8255"/>
+            <wp:docPr id="13" name="Picture 13" descr="Text&#10;&#10;Description automatically generated"/>
+            <wp:cNvGraphicFramePr>
+              <a:graphicFrameLocks xmlns:a="http://schemas.openxmlformats.org/drawingml/2006/main" noChangeAspect="1"/>
+            </wp:cNvGraphicFramePr>
+            <a:graphic xmlns:a="http://schemas.openxmlformats.org/drawingml/2006/main">
+              <a:graphicData uri="http://schemas.openxmlformats.org/drawingml/2006/picture">
+                <pic:pic xmlns:pic="http://schemas.openxmlformats.org/drawingml/2006/picture">
+                  <pic:nvPicPr>
+                    <pic:cNvPr id="13" name="Picture 13" descr="Text&#10;&#10;Description automatically generated"/>
+                    <pic:cNvPicPr/>
+                  </pic:nvPicPr>
+                  <pic:blipFill>
+                    <a:blip r:embed="rId15"/>
+                    <a:stretch>
+                      <a:fillRect/>
+                    </a:stretch>
+                  </pic:blipFill>
+                  <pic:spPr>
+                    <a:xfrm>
+                      <a:off x="0" y="0"/>
+                      <a:ext cx="5731510" cy="3020695"/>
+                    </a:xfrm>
+                    <a:prstGeom prst="rect">
+                      <a:avLst/>
+                    </a:prstGeom>
+                  </pic:spPr>
+                </pic:pic>
+              </a:graphicData>
+            </a:graphic>
+          </wp:inline>
+        </w:drawing>
+      </w:r>
+      <w:r>
+        <w:rPr>
+          <w:b/>
+          <w:bCs/>
+        </w:rPr>
+        <w:t>Javascript for completed CRUD on website.</w:t>
+      </w:r>
+    </w:p>
+    <w:p>
+      <w:pPr>
+        <w:rPr>
+          <w:b/>
+          <w:bCs/>
+        </w:rPr>
+      </w:pPr>
+    </w:p>
+    <w:p>
+      <w:pPr>
+        <w:rPr>
+          <w:b/>
+          <w:bCs/>
+        </w:rPr>
+      </w:pPr>
+      <w:r>
+        <w:rPr>
+          <w:noProof/>
+        </w:rPr>
+        <w:drawing>
+          <wp:inline distT="0" distB="0" distL="0" distR="0" wp14:anchorId="3AD41007" wp14:editId="184B8408">
+            <wp:extent cx="5731510" cy="3020695"/>
+            <wp:effectExtent l="0" t="0" r="2540" b="8255"/>
+            <wp:docPr id="14" name="Picture 14" descr="A screenshot of a computer&#10;&#10;Description automatically generated"/>
+            <wp:cNvGraphicFramePr>
+              <a:graphicFrameLocks xmlns:a="http://schemas.openxmlformats.org/drawingml/2006/main" noChangeAspect="1"/>
+            </wp:cNvGraphicFramePr>
+            <a:graphic xmlns:a="http://schemas.openxmlformats.org/drawingml/2006/main">
+              <a:graphicData uri="http://schemas.openxmlformats.org/drawingml/2006/picture">
+                <pic:pic xmlns:pic="http://schemas.openxmlformats.org/drawingml/2006/picture">
+                  <pic:nvPicPr>
+                    <pic:cNvPr id="14" name="Picture 14" descr="A screenshot of a computer&#10;&#10;Description automatically generated"/>
+                    <pic:cNvPicPr/>
+                  </pic:nvPicPr>
+                  <pic:blipFill>
+                    <a:blip r:embed="rId16"/>
+                    <a:stretch>
+                      <a:fillRect/>
+                    </a:stretch>
+                  </pic:blipFill>
+                  <pic:spPr>
+                    <a:xfrm>
+                      <a:off x="0" y="0"/>
+                      <a:ext cx="5731510" cy="3020695"/>
+                    </a:xfrm>
+                    <a:prstGeom prst="rect">
+                      <a:avLst/>
+                    </a:prstGeom>
+                  </pic:spPr>
+                </pic:pic>
+              </a:graphicData>
+            </a:graphic>
+          </wp:inline>
+        </w:drawing>
+      </w:r>
+      <w:r>
+        <w:rPr>
+          <w:b/>
+          <w:bCs/>
+        </w:rPr>
+        <w:t>CSS styling for front end website.</w:t>
+      </w:r>
+    </w:p>
+    <w:p>
+      <w:pPr>
+        <w:rPr>
+          <w:b/>
+          <w:bCs/>
+        </w:rPr>
+      </w:pPr>
+      <w:r>
+        <w:rPr>
+          <w:noProof/>
+        </w:rPr>
+        <w:lastRenderedPageBreak/>
+        <w:drawing>
+          <wp:inline distT="0" distB="0" distL="0" distR="0" wp14:anchorId="1E609501" wp14:editId="30470F8D">
+            <wp:extent cx="5731510" cy="3020695"/>
+            <wp:effectExtent l="0" t="0" r="2540" b="8255"/>
+            <wp:docPr id="15" name="Picture 15" descr="Graphical user interface&#10;&#10;Description automatically generated"/>
+            <wp:cNvGraphicFramePr>
+              <a:graphicFrameLocks xmlns:a="http://schemas.openxmlformats.org/drawingml/2006/main" noChangeAspect="1"/>
+            </wp:cNvGraphicFramePr>
+            <a:graphic xmlns:a="http://schemas.openxmlformats.org/drawingml/2006/main">
+              <a:graphicData uri="http://schemas.openxmlformats.org/drawingml/2006/picture">
+                <pic:pic xmlns:pic="http://schemas.openxmlformats.org/drawingml/2006/picture">
+                  <pic:nvPicPr>
+                    <pic:cNvPr id="15" name="Picture 15" descr="Graphical user interface&#10;&#10;Description automatically generated"/>
+                    <pic:cNvPicPr/>
+                  </pic:nvPicPr>
+                  <pic:blipFill>
+                    <a:blip r:embed="rId17"/>
+                    <a:stretch>
+                      <a:fillRect/>
+                    </a:stretch>
+                  </pic:blipFill>
+                  <pic:spPr>
+                    <a:xfrm>
+                      <a:off x="0" y="0"/>
+                      <a:ext cx="5731510" cy="3020695"/>
+                    </a:xfrm>
+                    <a:prstGeom prst="rect">
+                      <a:avLst/>
+                    </a:prstGeom>
+                  </pic:spPr>
+                </pic:pic>
+              </a:graphicData>
+            </a:graphic>
+          </wp:inline>
+        </w:drawing>
+      </w:r>
+      <w:r>
+        <w:rPr>
+          <w:b/>
+          <w:bCs/>
+        </w:rPr>
+        <w:t>website completed minor CSS Styling</w:t>
+      </w:r>
+    </w:p>
+    <w:p>
+      <w:pPr>
+        <w:rPr>
+          <w:b/>
+          <w:bCs/>
+        </w:rPr>
+      </w:pPr>
     </w:p>
     <w:p>
       <w:pPr>

</xml_diff>

<commit_message>
maybe good, maybe bad?
</commit_message>
<xml_diff>
--- a/documentation/Project 2 screen shots.docx
+++ b/documentation/Project 2 screen shots.docx
@@ -62,16 +62,870 @@
     </w:p>
     <w:p>
       <w:r>
-        <w:t xml:space="preserve">Linking git with </w:t>
-      </w:r>
-      <w:proofErr w:type="spellStart"/>
-      <w:r>
-        <w:t>github</w:t>
-      </w:r>
-      <w:proofErr w:type="spellEnd"/>
-      <w:r>
-        <w:t xml:space="preserve"> repository and also creating different branches.</w:t>
-      </w:r>
+        <w:t>Linking git with github repository and also creating different branches.</w:t>
+      </w:r>
+    </w:p>
+    <w:p/>
+    <w:p>
+      <w:pPr>
+        <w:rPr>
+          <w:b/>
+          <w:bCs/>
+        </w:rPr>
+      </w:pPr>
+      <w:r>
+        <w:rPr>
+          <w:noProof/>
+        </w:rPr>
+        <w:lastRenderedPageBreak/>
+        <w:drawing>
+          <wp:inline distT="0" distB="0" distL="0" distR="0" wp14:anchorId="307ED12A" wp14:editId="4B251519">
+            <wp:extent cx="5362513" cy="5943600"/>
+            <wp:effectExtent l="0" t="0" r="0" b="0"/>
+            <wp:docPr id="2" name="Picture 2" descr="Text&#10;&#10;Description automatically generated"/>
+            <wp:cNvGraphicFramePr>
+              <a:graphicFrameLocks xmlns:a="http://schemas.openxmlformats.org/drawingml/2006/main" noChangeAspect="1"/>
+            </wp:cNvGraphicFramePr>
+            <a:graphic xmlns:a="http://schemas.openxmlformats.org/drawingml/2006/main">
+              <a:graphicData uri="http://schemas.openxmlformats.org/drawingml/2006/picture">
+                <pic:pic xmlns:pic="http://schemas.openxmlformats.org/drawingml/2006/picture">
+                  <pic:nvPicPr>
+                    <pic:cNvPr id="2" name="Picture 2" descr="Text&#10;&#10;Description automatically generated"/>
+                    <pic:cNvPicPr/>
+                  </pic:nvPicPr>
+                  <pic:blipFill rotWithShape="1">
+                    <a:blip r:embed="rId5"/>
+                    <a:srcRect r="60115"/>
+                    <a:stretch/>
+                  </pic:blipFill>
+                  <pic:spPr bwMode="auto">
+                    <a:xfrm>
+                      <a:off x="0" y="0"/>
+                      <a:ext cx="5375232" cy="5957698"/>
+                    </a:xfrm>
+                    <a:prstGeom prst="rect">
+                      <a:avLst/>
+                    </a:prstGeom>
+                    <a:ln>
+                      <a:noFill/>
+                    </a:ln>
+                    <a:extLst>
+                      <a:ext uri="{53640926-AAD7-44D8-BBD7-CCE9431645EC}">
+                        <a14:shadowObscured xmlns:a14="http://schemas.microsoft.com/office/drawing/2010/main"/>
+                      </a:ext>
+                    </a:extLst>
+                  </pic:spPr>
+                </pic:pic>
+              </a:graphicData>
+            </a:graphic>
+          </wp:inline>
+        </w:drawing>
+      </w:r>
+    </w:p>
+    <w:p>
+      <w:pPr>
+        <w:rPr>
+          <w:b/>
+          <w:bCs/>
+        </w:rPr>
+      </w:pPr>
+      <w:r>
+        <w:rPr>
+          <w:b/>
+          <w:bCs/>
+        </w:rPr>
+        <w:t>Creating branches and pushing to them.</w:t>
+      </w:r>
+    </w:p>
+    <w:p>
+      <w:pPr>
+        <w:rPr>
+          <w:b/>
+          <w:bCs/>
+        </w:rPr>
+      </w:pPr>
+      <w:r>
+        <w:rPr>
+          <w:noProof/>
+        </w:rPr>
+        <w:lastRenderedPageBreak/>
+        <w:drawing>
+          <wp:inline distT="0" distB="0" distL="0" distR="0" wp14:anchorId="5F75924F" wp14:editId="458C00DE">
+            <wp:extent cx="6010275" cy="4797507"/>
+            <wp:effectExtent l="0" t="0" r="0" b="3175"/>
+            <wp:docPr id="4" name="Picture 4" descr="A screenshot of a computer&#10;&#10;Description automatically generated with medium confidence"/>
+            <wp:cNvGraphicFramePr>
+              <a:graphicFrameLocks xmlns:a="http://schemas.openxmlformats.org/drawingml/2006/main" noChangeAspect="1"/>
+            </wp:cNvGraphicFramePr>
+            <a:graphic xmlns:a="http://schemas.openxmlformats.org/drawingml/2006/main">
+              <a:graphicData uri="http://schemas.openxmlformats.org/drawingml/2006/picture">
+                <pic:pic xmlns:pic="http://schemas.openxmlformats.org/drawingml/2006/picture">
+                  <pic:nvPicPr>
+                    <pic:cNvPr id="4" name="Picture 4" descr="A screenshot of a computer&#10;&#10;Description automatically generated with medium confidence"/>
+                    <pic:cNvPicPr/>
+                  </pic:nvPicPr>
+                  <pic:blipFill rotWithShape="1">
+                    <a:blip r:embed="rId6"/>
+                    <a:srcRect l="51518"/>
+                    <a:stretch/>
+                  </pic:blipFill>
+                  <pic:spPr bwMode="auto">
+                    <a:xfrm>
+                      <a:off x="0" y="0"/>
+                      <a:ext cx="6015454" cy="4801641"/>
+                    </a:xfrm>
+                    <a:prstGeom prst="rect">
+                      <a:avLst/>
+                    </a:prstGeom>
+                    <a:ln>
+                      <a:noFill/>
+                    </a:ln>
+                    <a:extLst>
+                      <a:ext uri="{53640926-AAD7-44D8-BBD7-CCE9431645EC}">
+                        <a14:shadowObscured xmlns:a14="http://schemas.microsoft.com/office/drawing/2010/main"/>
+                      </a:ext>
+                    </a:extLst>
+                  </pic:spPr>
+                </pic:pic>
+              </a:graphicData>
+            </a:graphic>
+          </wp:inline>
+        </w:drawing>
+      </w:r>
+    </w:p>
+    <w:p>
+      <w:pPr>
+        <w:rPr>
+          <w:b/>
+          <w:bCs/>
+        </w:rPr>
+      </w:pPr>
+      <w:r>
+        <w:rPr>
+          <w:b/>
+          <w:bCs/>
+        </w:rPr>
+        <w:t>Start of the HTML</w:t>
+      </w:r>
+    </w:p>
+    <w:p>
+      <w:pPr>
+        <w:rPr>
+          <w:b/>
+          <w:bCs/>
+        </w:rPr>
+      </w:pPr>
+      <w:r>
+        <w:rPr>
+          <w:noProof/>
+        </w:rPr>
+        <w:drawing>
+          <wp:inline distT="0" distB="0" distL="0" distR="0" wp14:anchorId="74A319ED" wp14:editId="42A99636">
+            <wp:extent cx="6403975" cy="790575"/>
+            <wp:effectExtent l="0" t="0" r="0" b="9525"/>
+            <wp:docPr id="3" name="Picture 3" descr="Graphical user interface, application&#10;&#10;Description automatically generated"/>
+            <wp:cNvGraphicFramePr>
+              <a:graphicFrameLocks xmlns:a="http://schemas.openxmlformats.org/drawingml/2006/main" noChangeAspect="1"/>
+            </wp:cNvGraphicFramePr>
+            <a:graphic xmlns:a="http://schemas.openxmlformats.org/drawingml/2006/main">
+              <a:graphicData uri="http://schemas.openxmlformats.org/drawingml/2006/picture">
+                <pic:pic xmlns:pic="http://schemas.openxmlformats.org/drawingml/2006/picture">
+                  <pic:nvPicPr>
+                    <pic:cNvPr id="3" name="Picture 3" descr="Graphical user interface, application&#10;&#10;Description automatically generated"/>
+                    <pic:cNvPicPr/>
+                  </pic:nvPicPr>
+                  <pic:blipFill rotWithShape="1">
+                    <a:blip r:embed="rId7"/>
+                    <a:srcRect t="429" r="48815" b="83243"/>
+                    <a:stretch/>
+                  </pic:blipFill>
+                  <pic:spPr bwMode="auto">
+                    <a:xfrm>
+                      <a:off x="0" y="0"/>
+                      <a:ext cx="6410655" cy="791400"/>
+                    </a:xfrm>
+                    <a:prstGeom prst="rect">
+                      <a:avLst/>
+                    </a:prstGeom>
+                    <a:ln>
+                      <a:noFill/>
+                    </a:ln>
+                    <a:extLst>
+                      <a:ext uri="{53640926-AAD7-44D8-BBD7-CCE9431645EC}">
+                        <a14:shadowObscured xmlns:a14="http://schemas.microsoft.com/office/drawing/2010/main"/>
+                      </a:ext>
+                    </a:extLst>
+                  </pic:spPr>
+                </pic:pic>
+              </a:graphicData>
+            </a:graphic>
+          </wp:inline>
+        </w:drawing>
+      </w:r>
+      <w:r>
+        <w:rPr>
+          <w:b/>
+          <w:bCs/>
+        </w:rPr>
+        <w:t>what the live server looks like.</w:t>
+      </w:r>
+    </w:p>
+    <w:p>
+      <w:pPr>
+        <w:rPr>
+          <w:b/>
+          <w:bCs/>
+        </w:rPr>
+      </w:pPr>
+    </w:p>
+    <w:p>
+      <w:pPr>
+        <w:rPr>
+          <w:b/>
+          <w:bCs/>
+        </w:rPr>
+      </w:pPr>
+      <w:r>
+        <w:rPr>
+          <w:noProof/>
+        </w:rPr>
+        <w:lastRenderedPageBreak/>
+        <w:drawing>
+          <wp:inline distT="0" distB="0" distL="0" distR="0" wp14:anchorId="6800E894" wp14:editId="1B5A965C">
+            <wp:extent cx="6115050" cy="2997179"/>
+            <wp:effectExtent l="0" t="0" r="0" b="0"/>
+            <wp:docPr id="5" name="Picture 5" descr="A screenshot of a computer&#10;&#10;Description automatically generated with medium confidence"/>
+            <wp:cNvGraphicFramePr>
+              <a:graphicFrameLocks xmlns:a="http://schemas.openxmlformats.org/drawingml/2006/main" noChangeAspect="1"/>
+            </wp:cNvGraphicFramePr>
+            <a:graphic xmlns:a="http://schemas.openxmlformats.org/drawingml/2006/main">
+              <a:graphicData uri="http://schemas.openxmlformats.org/drawingml/2006/picture">
+                <pic:pic xmlns:pic="http://schemas.openxmlformats.org/drawingml/2006/picture">
+                  <pic:nvPicPr>
+                    <pic:cNvPr id="5" name="Picture 5" descr="A screenshot of a computer&#10;&#10;Description automatically generated with medium confidence"/>
+                    <pic:cNvPicPr/>
+                  </pic:nvPicPr>
+                  <pic:blipFill rotWithShape="1">
+                    <a:blip r:embed="rId8"/>
+                    <a:srcRect l="-166" t="6871" r="49645" b="29144"/>
+                    <a:stretch/>
+                  </pic:blipFill>
+                  <pic:spPr bwMode="auto">
+                    <a:xfrm>
+                      <a:off x="0" y="0"/>
+                      <a:ext cx="6126566" cy="3002823"/>
+                    </a:xfrm>
+                    <a:prstGeom prst="rect">
+                      <a:avLst/>
+                    </a:prstGeom>
+                    <a:ln>
+                      <a:noFill/>
+                    </a:ln>
+                    <a:extLst>
+                      <a:ext uri="{53640926-AAD7-44D8-BBD7-CCE9431645EC}">
+                        <a14:shadowObscured xmlns:a14="http://schemas.microsoft.com/office/drawing/2010/main"/>
+                      </a:ext>
+                    </a:extLst>
+                  </pic:spPr>
+                </pic:pic>
+              </a:graphicData>
+            </a:graphic>
+          </wp:inline>
+        </w:drawing>
+      </w:r>
+      <w:r>
+        <w:rPr>
+          <w:b/>
+          <w:bCs/>
+        </w:rPr>
+        <w:t>Kanban board-project 2</w:t>
+      </w:r>
+    </w:p>
+    <w:p>
+      <w:pPr>
+        <w:rPr>
+          <w:b/>
+          <w:bCs/>
+        </w:rPr>
+      </w:pPr>
+    </w:p>
+    <w:p>
+      <w:pPr>
+        <w:rPr>
+          <w:b/>
+          <w:bCs/>
+        </w:rPr>
+      </w:pPr>
+      <w:r>
+        <w:rPr>
+          <w:noProof/>
+        </w:rPr>
+        <w:drawing>
+          <wp:inline distT="0" distB="0" distL="0" distR="0" wp14:anchorId="543B96AB" wp14:editId="1313DDAE">
+            <wp:extent cx="6044712" cy="2095500"/>
+            <wp:effectExtent l="0" t="0" r="0" b="0"/>
+            <wp:docPr id="6" name="Picture 6" descr="Graphical user interface, application&#10;&#10;Description automatically generated"/>
+            <wp:cNvGraphicFramePr>
+              <a:graphicFrameLocks xmlns:a="http://schemas.openxmlformats.org/drawingml/2006/main" noChangeAspect="1"/>
+            </wp:cNvGraphicFramePr>
+            <a:graphic xmlns:a="http://schemas.openxmlformats.org/drawingml/2006/main">
+              <a:graphicData uri="http://schemas.openxmlformats.org/drawingml/2006/picture">
+                <pic:pic xmlns:pic="http://schemas.openxmlformats.org/drawingml/2006/picture">
+                  <pic:nvPicPr>
+                    <pic:cNvPr id="6" name="Picture 6" descr="Graphical user interface, application&#10;&#10;Description automatically generated"/>
+                    <pic:cNvPicPr/>
+                  </pic:nvPicPr>
+                  <pic:blipFill rotWithShape="1">
+                    <a:blip r:embed="rId9"/>
+                    <a:srcRect t="-859" r="50144" b="56198"/>
+                    <a:stretch/>
+                  </pic:blipFill>
+                  <pic:spPr bwMode="auto">
+                    <a:xfrm>
+                      <a:off x="0" y="0"/>
+                      <a:ext cx="6049674" cy="2097220"/>
+                    </a:xfrm>
+                    <a:prstGeom prst="rect">
+                      <a:avLst/>
+                    </a:prstGeom>
+                    <a:ln>
+                      <a:noFill/>
+                    </a:ln>
+                    <a:extLst>
+                      <a:ext uri="{53640926-AAD7-44D8-BBD7-CCE9431645EC}">
+                        <a14:shadowObscured xmlns:a14="http://schemas.microsoft.com/office/drawing/2010/main"/>
+                      </a:ext>
+                    </a:extLst>
+                  </pic:spPr>
+                </pic:pic>
+              </a:graphicData>
+            </a:graphic>
+          </wp:inline>
+        </w:drawing>
+      </w:r>
+      <w:r>
+        <w:rPr>
+          <w:b/>
+          <w:bCs/>
+        </w:rPr>
+        <w:t>Updated live server (includes bootstrap)</w:t>
+      </w:r>
+    </w:p>
+    <w:p>
+      <w:pPr>
+        <w:rPr>
+          <w:b/>
+          <w:bCs/>
+        </w:rPr>
+      </w:pPr>
+    </w:p>
+    <w:p>
+      <w:pPr>
+        <w:rPr>
+          <w:b/>
+          <w:bCs/>
+        </w:rPr>
+      </w:pPr>
+      <w:r>
+        <w:rPr>
+          <w:noProof/>
+        </w:rPr>
+        <w:lastRenderedPageBreak/>
+        <w:drawing>
+          <wp:inline distT="0" distB="0" distL="0" distR="0" wp14:anchorId="52C74354" wp14:editId="3DF41413">
+            <wp:extent cx="5534025" cy="4463253"/>
+            <wp:effectExtent l="0" t="0" r="0" b="0"/>
+            <wp:docPr id="7" name="Picture 7" descr="Graphical user interface, text&#10;&#10;Description automatically generated"/>
+            <wp:cNvGraphicFramePr>
+              <a:graphicFrameLocks xmlns:a="http://schemas.openxmlformats.org/drawingml/2006/main" noChangeAspect="1"/>
+            </wp:cNvGraphicFramePr>
+            <a:graphic xmlns:a="http://schemas.openxmlformats.org/drawingml/2006/main">
+              <a:graphicData uri="http://schemas.openxmlformats.org/drawingml/2006/picture">
+                <pic:pic xmlns:pic="http://schemas.openxmlformats.org/drawingml/2006/picture">
+                  <pic:nvPicPr>
+                    <pic:cNvPr id="7" name="Picture 7" descr="Graphical user interface, text&#10;&#10;Description automatically generated"/>
+                    <pic:cNvPicPr/>
+                  </pic:nvPicPr>
+                  <pic:blipFill rotWithShape="1">
+                    <a:blip r:embed="rId10"/>
+                    <a:srcRect l="52016"/>
+                    <a:stretch/>
+                  </pic:blipFill>
+                  <pic:spPr bwMode="auto">
+                    <a:xfrm>
+                      <a:off x="0" y="0"/>
+                      <a:ext cx="5536589" cy="4465321"/>
+                    </a:xfrm>
+                    <a:prstGeom prst="rect">
+                      <a:avLst/>
+                    </a:prstGeom>
+                    <a:ln>
+                      <a:noFill/>
+                    </a:ln>
+                    <a:extLst>
+                      <a:ext uri="{53640926-AAD7-44D8-BBD7-CCE9431645EC}">
+                        <a14:shadowObscured xmlns:a14="http://schemas.microsoft.com/office/drawing/2010/main"/>
+                      </a:ext>
+                    </a:extLst>
+                  </pic:spPr>
+                </pic:pic>
+              </a:graphicData>
+            </a:graphic>
+          </wp:inline>
+        </w:drawing>
+      </w:r>
+      <w:r>
+        <w:rPr>
+          <w:b/>
+          <w:bCs/>
+        </w:rPr>
+        <w:t xml:space="preserve"> more updates to HTML, CSS </w:t>
+      </w:r>
+    </w:p>
+    <w:p>
+      <w:pPr>
+        <w:rPr>
+          <w:b/>
+          <w:bCs/>
+        </w:rPr>
+      </w:pPr>
+      <w:r>
+        <w:rPr>
+          <w:noProof/>
+        </w:rPr>
+        <w:lastRenderedPageBreak/>
+        <w:drawing>
+          <wp:inline distT="0" distB="0" distL="0" distR="0" wp14:anchorId="199BC6BD" wp14:editId="1968E2D0">
+            <wp:extent cx="5731510" cy="4271645"/>
+            <wp:effectExtent l="0" t="0" r="2540" b="0"/>
+            <wp:docPr id="8" name="Picture 8" descr="Graphical user interface, text, application&#10;&#10;Description automatically generated"/>
+            <wp:cNvGraphicFramePr>
+              <a:graphicFrameLocks xmlns:a="http://schemas.openxmlformats.org/drawingml/2006/main" noChangeAspect="1"/>
+            </wp:cNvGraphicFramePr>
+            <a:graphic xmlns:a="http://schemas.openxmlformats.org/drawingml/2006/main">
+              <a:graphicData uri="http://schemas.openxmlformats.org/drawingml/2006/picture">
+                <pic:pic xmlns:pic="http://schemas.openxmlformats.org/drawingml/2006/picture">
+                  <pic:nvPicPr>
+                    <pic:cNvPr id="8" name="Picture 8" descr="Graphical user interface, text, application&#10;&#10;Description automatically generated"/>
+                    <pic:cNvPicPr/>
+                  </pic:nvPicPr>
+                  <pic:blipFill>
+                    <a:blip r:embed="rId11"/>
+                    <a:stretch>
+                      <a:fillRect/>
+                    </a:stretch>
+                  </pic:blipFill>
+                  <pic:spPr>
+                    <a:xfrm>
+                      <a:off x="0" y="0"/>
+                      <a:ext cx="5731510" cy="4271645"/>
+                    </a:xfrm>
+                    <a:prstGeom prst="rect">
+                      <a:avLst/>
+                    </a:prstGeom>
+                  </pic:spPr>
+                </pic:pic>
+              </a:graphicData>
+            </a:graphic>
+          </wp:inline>
+        </w:drawing>
+      </w:r>
+    </w:p>
+    <w:p>
+      <w:pPr>
+        <w:rPr>
+          <w:b/>
+          <w:bCs/>
+        </w:rPr>
+      </w:pPr>
+      <w:r>
+        <w:rPr>
+          <w:b/>
+          <w:bCs/>
+        </w:rPr>
+        <w:t>Working Database on MySQL</w:t>
+      </w:r>
+    </w:p>
+    <w:p>
+      <w:pPr>
+        <w:rPr>
+          <w:b/>
+          <w:bCs/>
+        </w:rPr>
+      </w:pPr>
+      <w:r>
+        <w:rPr>
+          <w:noProof/>
+        </w:rPr>
+        <w:drawing>
+          <wp:inline distT="0" distB="0" distL="0" distR="0" wp14:anchorId="2CE2FB44" wp14:editId="08BF369F">
+            <wp:extent cx="5731510" cy="3020695"/>
+            <wp:effectExtent l="0" t="0" r="2540" b="8255"/>
+            <wp:docPr id="10" name="Picture 10" descr="A screenshot of a computer&#10;&#10;Description automatically generated with medium confidence"/>
+            <wp:cNvGraphicFramePr>
+              <a:graphicFrameLocks xmlns:a="http://schemas.openxmlformats.org/drawingml/2006/main" noChangeAspect="1"/>
+            </wp:cNvGraphicFramePr>
+            <a:graphic xmlns:a="http://schemas.openxmlformats.org/drawingml/2006/main">
+              <a:graphicData uri="http://schemas.openxmlformats.org/drawingml/2006/picture">
+                <pic:pic xmlns:pic="http://schemas.openxmlformats.org/drawingml/2006/picture">
+                  <pic:nvPicPr>
+                    <pic:cNvPr id="10" name="Picture 10" descr="A screenshot of a computer&#10;&#10;Description automatically generated with medium confidence"/>
+                    <pic:cNvPicPr/>
+                  </pic:nvPicPr>
+                  <pic:blipFill>
+                    <a:blip r:embed="rId12"/>
+                    <a:stretch>
+                      <a:fillRect/>
+                    </a:stretch>
+                  </pic:blipFill>
+                  <pic:spPr>
+                    <a:xfrm>
+                      <a:off x="0" y="0"/>
+                      <a:ext cx="5731510" cy="3020695"/>
+                    </a:xfrm>
+                    <a:prstGeom prst="rect">
+                      <a:avLst/>
+                    </a:prstGeom>
+                  </pic:spPr>
+                </pic:pic>
+              </a:graphicData>
+            </a:graphic>
+          </wp:inline>
+        </w:drawing>
+      </w:r>
+      <w:r>
+        <w:rPr>
+          <w:b/>
+          <w:bCs/>
+        </w:rPr>
+        <w:t xml:space="preserve"> testing completed code first time.</w:t>
+      </w:r>
+    </w:p>
+    <w:p>
+      <w:pPr>
+        <w:rPr>
+          <w:b/>
+          <w:bCs/>
+        </w:rPr>
+      </w:pPr>
+    </w:p>
+    <w:p>
+      <w:pPr>
+        <w:rPr>
+          <w:b/>
+          <w:bCs/>
+        </w:rPr>
+      </w:pPr>
+      <w:r>
+        <w:rPr>
+          <w:noProof/>
+        </w:rPr>
+        <w:lastRenderedPageBreak/>
+        <w:drawing>
+          <wp:inline distT="0" distB="0" distL="0" distR="0" wp14:anchorId="26B78995" wp14:editId="24A94DE0">
+            <wp:extent cx="5731510" cy="3020695"/>
+            <wp:effectExtent l="0" t="0" r="2540" b="8255"/>
+            <wp:docPr id="11" name="Picture 11" descr="Graphical user interface, text&#10;&#10;Description automatically generated"/>
+            <wp:cNvGraphicFramePr>
+              <a:graphicFrameLocks xmlns:a="http://schemas.openxmlformats.org/drawingml/2006/main" noChangeAspect="1"/>
+            </wp:cNvGraphicFramePr>
+            <a:graphic xmlns:a="http://schemas.openxmlformats.org/drawingml/2006/main">
+              <a:graphicData uri="http://schemas.openxmlformats.org/drawingml/2006/picture">
+                <pic:pic xmlns:pic="http://schemas.openxmlformats.org/drawingml/2006/picture">
+                  <pic:nvPicPr>
+                    <pic:cNvPr id="11" name="Picture 11" descr="Graphical user interface, text&#10;&#10;Description automatically generated"/>
+                    <pic:cNvPicPr/>
+                  </pic:nvPicPr>
+                  <pic:blipFill>
+                    <a:blip r:embed="rId13"/>
+                    <a:stretch>
+                      <a:fillRect/>
+                    </a:stretch>
+                  </pic:blipFill>
+                  <pic:spPr>
+                    <a:xfrm>
+                      <a:off x="0" y="0"/>
+                      <a:ext cx="5731510" cy="3020695"/>
+                    </a:xfrm>
+                    <a:prstGeom prst="rect">
+                      <a:avLst/>
+                    </a:prstGeom>
+                  </pic:spPr>
+                </pic:pic>
+              </a:graphicData>
+            </a:graphic>
+          </wp:inline>
+        </w:drawing>
+      </w:r>
+      <w:r>
+        <w:rPr>
+          <w:b/>
+          <w:bCs/>
+        </w:rPr>
+        <w:t xml:space="preserve"> Working API</w:t>
+      </w:r>
+    </w:p>
+    <w:p>
+      <w:pPr>
+        <w:rPr>
+          <w:b/>
+          <w:bCs/>
+        </w:rPr>
+      </w:pPr>
+    </w:p>
+    <w:p>
+      <w:pPr>
+        <w:rPr>
+          <w:b/>
+          <w:bCs/>
+        </w:rPr>
+      </w:pPr>
+      <w:r>
+        <w:rPr>
+          <w:noProof/>
+        </w:rPr>
+        <w:drawing>
+          <wp:inline distT="0" distB="0" distL="0" distR="0" wp14:anchorId="035798A4" wp14:editId="43D53092">
+            <wp:extent cx="5731510" cy="3020695"/>
+            <wp:effectExtent l="0" t="0" r="2540" b="8255"/>
+            <wp:docPr id="12" name="Picture 12" descr="Text&#10;&#10;Description automatically generated"/>
+            <wp:cNvGraphicFramePr>
+              <a:graphicFrameLocks xmlns:a="http://schemas.openxmlformats.org/drawingml/2006/main" noChangeAspect="1"/>
+            </wp:cNvGraphicFramePr>
+            <a:graphic xmlns:a="http://schemas.openxmlformats.org/drawingml/2006/main">
+              <a:graphicData uri="http://schemas.openxmlformats.org/drawingml/2006/picture">
+                <pic:pic xmlns:pic="http://schemas.openxmlformats.org/drawingml/2006/picture">
+                  <pic:nvPicPr>
+                    <pic:cNvPr id="12" name="Picture 12" descr="Text&#10;&#10;Description automatically generated"/>
+                    <pic:cNvPicPr/>
+                  </pic:nvPicPr>
+                  <pic:blipFill>
+                    <a:blip r:embed="rId14"/>
+                    <a:stretch>
+                      <a:fillRect/>
+                    </a:stretch>
+                  </pic:blipFill>
+                  <pic:spPr>
+                    <a:xfrm>
+                      <a:off x="0" y="0"/>
+                      <a:ext cx="5731510" cy="3020695"/>
+                    </a:xfrm>
+                    <a:prstGeom prst="rect">
+                      <a:avLst/>
+                    </a:prstGeom>
+                  </pic:spPr>
+                </pic:pic>
+              </a:graphicData>
+            </a:graphic>
+          </wp:inline>
+        </w:drawing>
+      </w:r>
+      <w:r>
+        <w:rPr>
+          <w:b/>
+          <w:bCs/>
+        </w:rPr>
+        <w:t>HTML for website.</w:t>
+      </w:r>
+    </w:p>
+    <w:p>
+      <w:pPr>
+        <w:rPr>
+          <w:b/>
+          <w:bCs/>
+        </w:rPr>
+      </w:pPr>
+    </w:p>
+    <w:p>
+      <w:pPr>
+        <w:rPr>
+          <w:b/>
+          <w:bCs/>
+        </w:rPr>
+      </w:pPr>
+      <w:r>
+        <w:rPr>
+          <w:noProof/>
+        </w:rPr>
+        <w:lastRenderedPageBreak/>
+        <w:drawing>
+          <wp:inline distT="0" distB="0" distL="0" distR="0" wp14:anchorId="41ADF8FC" wp14:editId="07042032">
+            <wp:extent cx="5731510" cy="3020695"/>
+            <wp:effectExtent l="0" t="0" r="2540" b="8255"/>
+            <wp:docPr id="13" name="Picture 13" descr="Text&#10;&#10;Description automatically generated"/>
+            <wp:cNvGraphicFramePr>
+              <a:graphicFrameLocks xmlns:a="http://schemas.openxmlformats.org/drawingml/2006/main" noChangeAspect="1"/>
+            </wp:cNvGraphicFramePr>
+            <a:graphic xmlns:a="http://schemas.openxmlformats.org/drawingml/2006/main">
+              <a:graphicData uri="http://schemas.openxmlformats.org/drawingml/2006/picture">
+                <pic:pic xmlns:pic="http://schemas.openxmlformats.org/drawingml/2006/picture">
+                  <pic:nvPicPr>
+                    <pic:cNvPr id="13" name="Picture 13" descr="Text&#10;&#10;Description automatically generated"/>
+                    <pic:cNvPicPr/>
+                  </pic:nvPicPr>
+                  <pic:blipFill>
+                    <a:blip r:embed="rId15"/>
+                    <a:stretch>
+                      <a:fillRect/>
+                    </a:stretch>
+                  </pic:blipFill>
+                  <pic:spPr>
+                    <a:xfrm>
+                      <a:off x="0" y="0"/>
+                      <a:ext cx="5731510" cy="3020695"/>
+                    </a:xfrm>
+                    <a:prstGeom prst="rect">
+                      <a:avLst/>
+                    </a:prstGeom>
+                  </pic:spPr>
+                </pic:pic>
+              </a:graphicData>
+            </a:graphic>
+          </wp:inline>
+        </w:drawing>
+      </w:r>
+      <w:r>
+        <w:rPr>
+          <w:b/>
+          <w:bCs/>
+        </w:rPr>
+        <w:t>Javascript for completed CRUD on website.</w:t>
+      </w:r>
+    </w:p>
+    <w:p>
+      <w:pPr>
+        <w:rPr>
+          <w:b/>
+          <w:bCs/>
+        </w:rPr>
+      </w:pPr>
+    </w:p>
+    <w:p>
+      <w:pPr>
+        <w:rPr>
+          <w:b/>
+          <w:bCs/>
+        </w:rPr>
+      </w:pPr>
+      <w:r>
+        <w:rPr>
+          <w:noProof/>
+        </w:rPr>
+        <w:drawing>
+          <wp:inline distT="0" distB="0" distL="0" distR="0" wp14:anchorId="3AD41007" wp14:editId="184B8408">
+            <wp:extent cx="5731510" cy="3020695"/>
+            <wp:effectExtent l="0" t="0" r="2540" b="8255"/>
+            <wp:docPr id="14" name="Picture 14" descr="A screenshot of a computer&#10;&#10;Description automatically generated"/>
+            <wp:cNvGraphicFramePr>
+              <a:graphicFrameLocks xmlns:a="http://schemas.openxmlformats.org/drawingml/2006/main" noChangeAspect="1"/>
+            </wp:cNvGraphicFramePr>
+            <a:graphic xmlns:a="http://schemas.openxmlformats.org/drawingml/2006/main">
+              <a:graphicData uri="http://schemas.openxmlformats.org/drawingml/2006/picture">
+                <pic:pic xmlns:pic="http://schemas.openxmlformats.org/drawingml/2006/picture">
+                  <pic:nvPicPr>
+                    <pic:cNvPr id="14" name="Picture 14" descr="A screenshot of a computer&#10;&#10;Description automatically generated"/>
+                    <pic:cNvPicPr/>
+                  </pic:nvPicPr>
+                  <pic:blipFill>
+                    <a:blip r:embed="rId16"/>
+                    <a:stretch>
+                      <a:fillRect/>
+                    </a:stretch>
+                  </pic:blipFill>
+                  <pic:spPr>
+                    <a:xfrm>
+                      <a:off x="0" y="0"/>
+                      <a:ext cx="5731510" cy="3020695"/>
+                    </a:xfrm>
+                    <a:prstGeom prst="rect">
+                      <a:avLst/>
+                    </a:prstGeom>
+                  </pic:spPr>
+                </pic:pic>
+              </a:graphicData>
+            </a:graphic>
+          </wp:inline>
+        </w:drawing>
+      </w:r>
+      <w:r>
+        <w:rPr>
+          <w:b/>
+          <w:bCs/>
+        </w:rPr>
+        <w:t>CSS styling for front end website.</w:t>
+      </w:r>
+    </w:p>
+    <w:p>
+      <w:pPr>
+        <w:rPr>
+          <w:b/>
+          <w:bCs/>
+        </w:rPr>
+      </w:pPr>
+      <w:r>
+        <w:rPr>
+          <w:noProof/>
+        </w:rPr>
+        <w:lastRenderedPageBreak/>
+        <w:drawing>
+          <wp:inline distT="0" distB="0" distL="0" distR="0" wp14:anchorId="1E609501" wp14:editId="30470F8D">
+            <wp:extent cx="5731510" cy="3020695"/>
+            <wp:effectExtent l="0" t="0" r="2540" b="8255"/>
+            <wp:docPr id="15" name="Picture 15" descr="Graphical user interface&#10;&#10;Description automatically generated"/>
+            <wp:cNvGraphicFramePr>
+              <a:graphicFrameLocks xmlns:a="http://schemas.openxmlformats.org/drawingml/2006/main" noChangeAspect="1"/>
+            </wp:cNvGraphicFramePr>
+            <a:graphic xmlns:a="http://schemas.openxmlformats.org/drawingml/2006/main">
+              <a:graphicData uri="http://schemas.openxmlformats.org/drawingml/2006/picture">
+                <pic:pic xmlns:pic="http://schemas.openxmlformats.org/drawingml/2006/picture">
+                  <pic:nvPicPr>
+                    <pic:cNvPr id="15" name="Picture 15" descr="Graphical user interface&#10;&#10;Description automatically generated"/>
+                    <pic:cNvPicPr/>
+                  </pic:nvPicPr>
+                  <pic:blipFill>
+                    <a:blip r:embed="rId17"/>
+                    <a:stretch>
+                      <a:fillRect/>
+                    </a:stretch>
+                  </pic:blipFill>
+                  <pic:spPr>
+                    <a:xfrm>
+                      <a:off x="0" y="0"/>
+                      <a:ext cx="5731510" cy="3020695"/>
+                    </a:xfrm>
+                    <a:prstGeom prst="rect">
+                      <a:avLst/>
+                    </a:prstGeom>
+                  </pic:spPr>
+                </pic:pic>
+              </a:graphicData>
+            </a:graphic>
+          </wp:inline>
+        </w:drawing>
+      </w:r>
+      <w:r>
+        <w:rPr>
+          <w:b/>
+          <w:bCs/>
+        </w:rPr>
+        <w:t>website completed minor CSS Styling</w:t>
+      </w:r>
+    </w:p>
+    <w:p>
+      <w:pPr>
+        <w:rPr>
+          <w:b/>
+          <w:bCs/>
+        </w:rPr>
+      </w:pPr>
+    </w:p>
+    <w:p>
+      <w:pPr>
+        <w:rPr>
+          <w:b/>
+          <w:bCs/>
+        </w:rPr>
+      </w:pPr>
     </w:p>
     <w:sectPr>
       <w:pgSz w:w="11906" w:h="16838"/>

</xml_diff>